<commit_message>
express backend created, mongoDB setup needed from command line
</commit_message>
<xml_diff>
--- a/MONGO.docx
+++ b/MONGO.docx
@@ -507,14 +507,353 @@
     </w:p>
     <w:p>
       <w:pPr>
+        <w:rPr>
+          <w:sz w:val="32"/>
+          <w:szCs w:val="32"/>
+        </w:rPr>
+      </w:pPr>
+    </w:p>
+    <w:p>
+      <w:pPr>
+        <w:rPr>
+          <w:sz w:val="32"/>
+          <w:szCs w:val="32"/>
+        </w:rPr>
+      </w:pPr>
+    </w:p>
+    <w:p>
+      <w:pPr>
+        <w:rPr>
+          <w:sz w:val="32"/>
+          <w:szCs w:val="32"/>
+        </w:rPr>
+      </w:pPr>
+    </w:p>
+    <w:p>
+      <w:pPr>
+        <w:rPr>
+          <w:sz w:val="32"/>
+          <w:szCs w:val="32"/>
+        </w:rPr>
+      </w:pPr>
+    </w:p>
+    <w:p>
+      <w:pPr>
+        <w:rPr>
+          <w:b/>
+          <w:bCs/>
+          <w:sz w:val="44"/>
+          <w:szCs w:val="44"/>
+        </w:rPr>
+      </w:pPr>
+      <w:r>
+        <w:rPr>
+          <w:b/>
+          <w:bCs/>
+          <w:sz w:val="44"/>
+          <w:szCs w:val="44"/>
+        </w:rPr>
+        <w:lastRenderedPageBreak/>
+        <w:t>Getting mongo to run:</w:t>
+      </w:r>
+    </w:p>
+    <w:p>
+      <w:pPr>
+        <w:rPr>
+          <w:sz w:val="36"/>
+          <w:szCs w:val="36"/>
+        </w:rPr>
+      </w:pPr>
+    </w:p>
+    <w:p>
+      <w:pPr>
         <w:pStyle w:val="ListParagraph"/>
         <w:numPr>
           <w:ilvl w:val="0"/>
-          <w:numId w:val="2"/>
+          <w:numId w:val="3"/>
         </w:numPr>
         <w:rPr>
-          <w:sz w:val="32"/>
-          <w:szCs w:val="32"/>
+          <w:sz w:val="36"/>
+          <w:szCs w:val="36"/>
+        </w:rPr>
+      </w:pPr>
+      <w:r>
+        <w:rPr>
+          <w:sz w:val="36"/>
+          <w:szCs w:val="36"/>
+        </w:rPr>
+        <w:t xml:space="preserve">Set up process for configuring Environmental variables must first be downloaded. </w:t>
+      </w:r>
+    </w:p>
+    <w:p>
+      <w:pPr>
+        <w:pStyle w:val="ListParagraph"/>
+        <w:rPr>
+          <w:sz w:val="36"/>
+          <w:szCs w:val="36"/>
+        </w:rPr>
+      </w:pPr>
+      <w:r>
+        <w:rPr>
+          <w:sz w:val="36"/>
+          <w:szCs w:val="36"/>
+        </w:rPr>
+        <w:t xml:space="preserve"> </w:t>
+      </w:r>
+    </w:p>
+    <w:p>
+      <w:pPr>
+        <w:pStyle w:val="ListParagraph"/>
+        <w:numPr>
+          <w:ilvl w:val="0"/>
+          <w:numId w:val="3"/>
+        </w:numPr>
+        <w:rPr>
+          <w:sz w:val="36"/>
+          <w:szCs w:val="36"/>
+        </w:rPr>
+      </w:pPr>
+      <w:r>
+        <w:rPr>
+          <w:sz w:val="36"/>
+          <w:szCs w:val="36"/>
+        </w:rPr>
+        <w:t xml:space="preserve">Mongo DB had to be accessed from the C drive, and then </w:t>
+      </w:r>
+      <w:proofErr w:type="spellStart"/>
+      <w:r>
+        <w:rPr>
+          <w:sz w:val="36"/>
+          <w:szCs w:val="36"/>
+        </w:rPr>
+        <w:t>cd’d</w:t>
+      </w:r>
+      <w:proofErr w:type="spellEnd"/>
+      <w:r>
+        <w:rPr>
+          <w:sz w:val="36"/>
+          <w:szCs w:val="36"/>
+        </w:rPr>
+        <w:t xml:space="preserve"> into the </w:t>
+      </w:r>
+      <w:proofErr w:type="spellStart"/>
+      <w:r>
+        <w:rPr>
+          <w:sz w:val="36"/>
+          <w:szCs w:val="36"/>
+        </w:rPr>
+        <w:t>ProgramFiles</w:t>
+      </w:r>
+      <w:proofErr w:type="spellEnd"/>
+      <w:r>
+        <w:rPr>
+          <w:sz w:val="36"/>
+          <w:szCs w:val="36"/>
+        </w:rPr>
+        <w:t xml:space="preserve"> directory where the MongoDB folder houses the bin folder. </w:t>
+      </w:r>
+    </w:p>
+    <w:p>
+      <w:pPr>
+        <w:pStyle w:val="ListParagraph"/>
+        <w:rPr>
+          <w:sz w:val="36"/>
+          <w:szCs w:val="36"/>
+        </w:rPr>
+      </w:pPr>
+    </w:p>
+    <w:p>
+      <w:pPr>
+        <w:pStyle w:val="ListParagraph"/>
+        <w:numPr>
+          <w:ilvl w:val="0"/>
+          <w:numId w:val="3"/>
+        </w:numPr>
+        <w:rPr>
+          <w:sz w:val="36"/>
+          <w:szCs w:val="36"/>
+        </w:rPr>
+      </w:pPr>
+      <w:r>
+        <w:rPr>
+          <w:sz w:val="36"/>
+          <w:szCs w:val="36"/>
+        </w:rPr>
+        <w:t xml:space="preserve">When working with Windows, the </w:t>
+      </w:r>
+      <w:r>
+        <w:rPr>
+          <w:b/>
+          <w:bCs/>
+          <w:sz w:val="36"/>
+          <w:szCs w:val="36"/>
+        </w:rPr>
+        <w:t>mongod.exe</w:t>
+      </w:r>
+      <w:r>
+        <w:rPr>
+          <w:sz w:val="36"/>
+          <w:szCs w:val="36"/>
+        </w:rPr>
+        <w:t xml:space="preserve"> command must be written. </w:t>
+      </w:r>
+    </w:p>
+    <w:p>
+      <w:pPr>
+        <w:pStyle w:val="ListParagraph"/>
+        <w:rPr>
+          <w:sz w:val="36"/>
+          <w:szCs w:val="36"/>
+        </w:rPr>
+      </w:pPr>
+    </w:p>
+    <w:p>
+      <w:pPr>
+        <w:pStyle w:val="ListParagraph"/>
+        <w:numPr>
+          <w:ilvl w:val="0"/>
+          <w:numId w:val="3"/>
+        </w:numPr>
+        <w:rPr>
+          <w:sz w:val="36"/>
+          <w:szCs w:val="36"/>
+        </w:rPr>
+      </w:pPr>
+      <w:proofErr w:type="spellStart"/>
+      <w:r>
+        <w:rPr>
+          <w:sz w:val="36"/>
+          <w:szCs w:val="36"/>
+        </w:rPr>
+        <w:t>Mongod</w:t>
+      </w:r>
+      <w:proofErr w:type="spellEnd"/>
+      <w:r>
+        <w:rPr>
+          <w:sz w:val="36"/>
+          <w:szCs w:val="36"/>
+        </w:rPr>
+        <w:t xml:space="preserve"> stands for </w:t>
+      </w:r>
+      <w:r>
+        <w:rPr>
+          <w:b/>
+          <w:bCs/>
+          <w:sz w:val="36"/>
+          <w:szCs w:val="36"/>
+        </w:rPr>
+        <w:t xml:space="preserve">Mongo Daemon. This is a background process used by MongoDB. </w:t>
+      </w:r>
+    </w:p>
+    <w:p>
+      <w:pPr>
+        <w:pStyle w:val="ListParagraph"/>
+        <w:rPr>
+          <w:sz w:val="36"/>
+          <w:szCs w:val="36"/>
+        </w:rPr>
+      </w:pPr>
+    </w:p>
+    <w:p>
+      <w:pPr>
+        <w:pStyle w:val="ListParagraph"/>
+        <w:numPr>
+          <w:ilvl w:val="0"/>
+          <w:numId w:val="3"/>
+        </w:numPr>
+        <w:rPr>
+          <w:sz w:val="36"/>
+          <w:szCs w:val="36"/>
+        </w:rPr>
+      </w:pPr>
+      <w:r>
+        <w:rPr>
+          <w:sz w:val="36"/>
+          <w:szCs w:val="36"/>
+        </w:rPr>
+        <w:t xml:space="preserve">Mongo Daemon is </w:t>
+      </w:r>
+      <w:r>
+        <w:rPr>
+          <w:sz w:val="36"/>
+          <w:szCs w:val="36"/>
+        </w:rPr>
+        <w:t>to manage of all the MONGODB Server tasks. “Accepting requests, responding to a client and memory management.”</w:t>
+      </w:r>
+    </w:p>
+    <w:p>
+      <w:pPr>
+        <w:pStyle w:val="ListParagraph"/>
+        <w:rPr>
+          <w:sz w:val="36"/>
+          <w:szCs w:val="36"/>
+        </w:rPr>
+      </w:pPr>
+    </w:p>
+    <w:p>
+      <w:pPr>
+        <w:pStyle w:val="ListParagraph"/>
+        <w:numPr>
+          <w:ilvl w:val="0"/>
+          <w:numId w:val="3"/>
+        </w:numPr>
+        <w:rPr>
+          <w:sz w:val="36"/>
+          <w:szCs w:val="36"/>
+        </w:rPr>
+      </w:pPr>
+      <w:r>
+        <w:rPr>
+          <w:b/>
+          <w:bCs/>
+          <w:sz w:val="36"/>
+          <w:szCs w:val="36"/>
+        </w:rPr>
+        <w:t>Mongo</w:t>
+      </w:r>
+      <w:r>
+        <w:rPr>
+          <w:sz w:val="36"/>
+          <w:szCs w:val="36"/>
+        </w:rPr>
+        <w:t xml:space="preserve"> is the command line shell which can interact with the client. </w:t>
+      </w:r>
+    </w:p>
+    <w:p>
+      <w:pPr>
+        <w:pStyle w:val="ListParagraph"/>
+        <w:rPr>
+          <w:sz w:val="36"/>
+          <w:szCs w:val="36"/>
+        </w:rPr>
+      </w:pPr>
+    </w:p>
+    <w:p>
+      <w:pPr>
+        <w:rPr>
+          <w:b/>
+          <w:bCs/>
+          <w:sz w:val="36"/>
+          <w:szCs w:val="36"/>
+        </w:rPr>
+      </w:pPr>
+      <w:r>
+        <w:rPr>
+          <w:b/>
+          <w:bCs/>
+          <w:sz w:val="36"/>
+          <w:szCs w:val="36"/>
+        </w:rPr>
+        <w:t xml:space="preserve">CRITICAL TO SET UP ENVIRONEMENT. Continue tomorrow morning before leaving to change winter tires. </w:t>
+      </w:r>
+    </w:p>
+    <w:p>
+      <w:pPr>
+        <w:rPr>
+          <w:b/>
+          <w:bCs/>
+          <w:sz w:val="36"/>
+          <w:szCs w:val="36"/>
         </w:rPr>
       </w:pPr>
     </w:p>
@@ -653,6 +992,119 @@
     </w:lvl>
   </w:abstractNum>
   <w:abstractNum w:abstractNumId="1" w15:restartNumberingAfterBreak="0">
+    <w:nsid w:val="402C2ACE"/>
+    <w:multiLevelType w:val="hybridMultilevel"/>
+    <w:tmpl w:val="9D20434C"/>
+    <w:lvl w:ilvl="0" w:tplc="10090001">
+      <w:start w:val="1"/>
+      <w:numFmt w:val="bullet"/>
+      <w:lvlText w:val=""/>
+      <w:lvlJc w:val="left"/>
+      <w:pPr>
+        <w:ind w:left="720" w:hanging="360"/>
+      </w:pPr>
+      <w:rPr>
+        <w:rFonts w:ascii="Symbol" w:hAnsi="Symbol" w:hint="default"/>
+      </w:rPr>
+    </w:lvl>
+    <w:lvl w:ilvl="1" w:tplc="10090003" w:tentative="1">
+      <w:start w:val="1"/>
+      <w:numFmt w:val="bullet"/>
+      <w:lvlText w:val="o"/>
+      <w:lvlJc w:val="left"/>
+      <w:pPr>
+        <w:ind w:left="1440" w:hanging="360"/>
+      </w:pPr>
+      <w:rPr>
+        <w:rFonts w:ascii="Courier New" w:hAnsi="Courier New" w:cs="Courier New" w:hint="default"/>
+      </w:rPr>
+    </w:lvl>
+    <w:lvl w:ilvl="2" w:tplc="10090005" w:tentative="1">
+      <w:start w:val="1"/>
+      <w:numFmt w:val="bullet"/>
+      <w:lvlText w:val=""/>
+      <w:lvlJc w:val="left"/>
+      <w:pPr>
+        <w:ind w:left="2160" w:hanging="360"/>
+      </w:pPr>
+      <w:rPr>
+        <w:rFonts w:ascii="Wingdings" w:hAnsi="Wingdings" w:hint="default"/>
+      </w:rPr>
+    </w:lvl>
+    <w:lvl w:ilvl="3" w:tplc="10090001" w:tentative="1">
+      <w:start w:val="1"/>
+      <w:numFmt w:val="bullet"/>
+      <w:lvlText w:val=""/>
+      <w:lvlJc w:val="left"/>
+      <w:pPr>
+        <w:ind w:left="2880" w:hanging="360"/>
+      </w:pPr>
+      <w:rPr>
+        <w:rFonts w:ascii="Symbol" w:hAnsi="Symbol" w:hint="default"/>
+      </w:rPr>
+    </w:lvl>
+    <w:lvl w:ilvl="4" w:tplc="10090003" w:tentative="1">
+      <w:start w:val="1"/>
+      <w:numFmt w:val="bullet"/>
+      <w:lvlText w:val="o"/>
+      <w:lvlJc w:val="left"/>
+      <w:pPr>
+        <w:ind w:left="3600" w:hanging="360"/>
+      </w:pPr>
+      <w:rPr>
+        <w:rFonts w:ascii="Courier New" w:hAnsi="Courier New" w:cs="Courier New" w:hint="default"/>
+      </w:rPr>
+    </w:lvl>
+    <w:lvl w:ilvl="5" w:tplc="10090005" w:tentative="1">
+      <w:start w:val="1"/>
+      <w:numFmt w:val="bullet"/>
+      <w:lvlText w:val=""/>
+      <w:lvlJc w:val="left"/>
+      <w:pPr>
+        <w:ind w:left="4320" w:hanging="360"/>
+      </w:pPr>
+      <w:rPr>
+        <w:rFonts w:ascii="Wingdings" w:hAnsi="Wingdings" w:hint="default"/>
+      </w:rPr>
+    </w:lvl>
+    <w:lvl w:ilvl="6" w:tplc="10090001" w:tentative="1">
+      <w:start w:val="1"/>
+      <w:numFmt w:val="bullet"/>
+      <w:lvlText w:val=""/>
+      <w:lvlJc w:val="left"/>
+      <w:pPr>
+        <w:ind w:left="5040" w:hanging="360"/>
+      </w:pPr>
+      <w:rPr>
+        <w:rFonts w:ascii="Symbol" w:hAnsi="Symbol" w:hint="default"/>
+      </w:rPr>
+    </w:lvl>
+    <w:lvl w:ilvl="7" w:tplc="10090003" w:tentative="1">
+      <w:start w:val="1"/>
+      <w:numFmt w:val="bullet"/>
+      <w:lvlText w:val="o"/>
+      <w:lvlJc w:val="left"/>
+      <w:pPr>
+        <w:ind w:left="5760" w:hanging="360"/>
+      </w:pPr>
+      <w:rPr>
+        <w:rFonts w:ascii="Courier New" w:hAnsi="Courier New" w:cs="Courier New" w:hint="default"/>
+      </w:rPr>
+    </w:lvl>
+    <w:lvl w:ilvl="8" w:tplc="10090005" w:tentative="1">
+      <w:start w:val="1"/>
+      <w:numFmt w:val="bullet"/>
+      <w:lvlText w:val=""/>
+      <w:lvlJc w:val="left"/>
+      <w:pPr>
+        <w:ind w:left="6480" w:hanging="360"/>
+      </w:pPr>
+      <w:rPr>
+        <w:rFonts w:ascii="Wingdings" w:hAnsi="Wingdings" w:hint="default"/>
+      </w:rPr>
+    </w:lvl>
+  </w:abstractNum>
+  <w:abstractNum w:abstractNumId="2" w15:restartNumberingAfterBreak="0">
     <w:nsid w:val="708C69BE"/>
     <w:multiLevelType w:val="hybridMultilevel"/>
     <w:tmpl w:val="C3E0FC08"/>
@@ -769,6 +1221,9 @@
     <w:abstractNumId w:val="0"/>
   </w:num>
   <w:num w:numId="2" w16cid:durableId="816995296">
+    <w:abstractNumId w:val="2"/>
+  </w:num>
+  <w:num w:numId="3" w16cid:durableId="1540123806">
     <w:abstractNumId w:val="1"/>
   </w:num>
 </w:numbering>

</xml_diff>